<commit_message>
Updated ui and updated tables and forms with new fields
</commit_message>
<xml_diff>
--- a/templates/donor_letter.docx
+++ b/templates/donor_letter.docx
@@ -169,81 +169,19 @@
         </w:rPr>
         <w:t xml:space="preserve"> Foundation is a 501 c[3] </w:t>
       </w:r>
-      <w:proofErr w:type="spellStart"/>
-      <w:r>
-        <w:rPr>
-          <w:sz w:val="22"/>
-          <w:szCs w:val="22"/>
-        </w:rPr>
-        <w:t>non profit</w:t>
-      </w:r>
-      <w:proofErr w:type="spellEnd"/>
-      <w:r>
-        <w:rPr>
-          <w:sz w:val="22"/>
-          <w:szCs w:val="22"/>
-        </w:rPr>
-        <w:t xml:space="preserve"> organization that creates and provides new and innovative programs to benefit children’s charities and enhances the lives of less fortunate children.   We hel</w:t>
-      </w:r>
-      <w:r>
-        <w:rPr>
-          <w:sz w:val="22"/>
-          <w:szCs w:val="22"/>
-        </w:rPr>
-        <w:t>p kids SUCCEED!  We help over 15</w:t>
-      </w:r>
-      <w:r>
-        <w:rPr>
-          <w:sz w:val="22"/>
-          <w:szCs w:val="22"/>
-        </w:rPr>
-        <w:t xml:space="preserve">00 children that are impacted by HIV/AIDS, homelessness, neglect, abuse and crime in Southern California and Baja Mexico. </w:t>
-      </w:r>
-    </w:p>
-    <w:p>
-      <w:pPr>
-        <w:pStyle w:val="Default"/>
-        <w:rPr>
-          <w:sz w:val="22"/>
-          <w:szCs w:val="22"/>
-        </w:rPr>
-      </w:pPr>
-    </w:p>
-    <w:p>
-      <w:pPr>
-        <w:pStyle w:val="Default"/>
-        <w:rPr>
-          <w:sz w:val="22"/>
-          <w:szCs w:val="22"/>
-        </w:rPr>
-      </w:pPr>
-      <w:r>
-        <w:rPr>
-          <w:sz w:val="22"/>
-          <w:szCs w:val="22"/>
-        </w:rPr>
-        <w:t>Thank you so much</w:t>
-      </w:r>
-      <w:r>
-        <w:rPr>
-          <w:sz w:val="22"/>
-          <w:szCs w:val="22"/>
-        </w:rPr>
-        <w:t xml:space="preserve"> </w:t>
-      </w:r>
-      <w:r>
-        <w:rPr>
-          <w:sz w:val="22"/>
-          <w:szCs w:val="22"/>
-        </w:rPr>
-        <w:t xml:space="preserve">for your generous donation </w:t>
-      </w:r>
-      <w:r>
-        <w:rPr>
-          <w:sz w:val="22"/>
-          <w:szCs w:val="22"/>
-        </w:rPr>
-        <w:t>of ${item}</w:t>
+      <w:r>
+        <w:rPr>
+          <w:sz w:val="22"/>
+          <w:szCs w:val="22"/>
+        </w:rPr>
+        <w:t>non-profit</w:t>
+      </w:r>
+      <w:r>
+        <w:rPr>
+          <w:sz w:val="22"/>
+          <w:szCs w:val="22"/>
+        </w:rPr>
+        <w:t xml:space="preserve"> organization that creates and provides new and innovative programs to benefit children’s charities and enhances the lives of less fortunate children.</w:t>
       </w:r>
       <w:bookmarkStart w:id="0" w:name="_GoBack"/>
       <w:bookmarkEnd w:id="0"/>
@@ -252,6 +190,52 @@
           <w:sz w:val="22"/>
           <w:szCs w:val="22"/>
         </w:rPr>
+        <w:t xml:space="preserve"> We hel</w:t>
+      </w:r>
+      <w:r>
+        <w:rPr>
+          <w:sz w:val="22"/>
+          <w:szCs w:val="22"/>
+        </w:rPr>
+        <w:t>p kids SUCCEED!  We help over 15</w:t>
+      </w:r>
+      <w:r>
+        <w:rPr>
+          <w:sz w:val="22"/>
+          <w:szCs w:val="22"/>
+        </w:rPr>
+        <w:t xml:space="preserve">00 children that are impacted by HIV/AIDS, homelessness, neglect, abuse and crime in Southern California and Baja Mexico. </w:t>
+      </w:r>
+    </w:p>
+    <w:p>
+      <w:pPr>
+        <w:pStyle w:val="Default"/>
+        <w:rPr>
+          <w:sz w:val="22"/>
+          <w:szCs w:val="22"/>
+        </w:rPr>
+      </w:pPr>
+    </w:p>
+    <w:p>
+      <w:pPr>
+        <w:pStyle w:val="Default"/>
+        <w:rPr>
+          <w:sz w:val="22"/>
+          <w:szCs w:val="22"/>
+        </w:rPr>
+      </w:pPr>
+      <w:r>
+        <w:rPr>
+          <w:sz w:val="22"/>
+          <w:szCs w:val="22"/>
+        </w:rPr>
+        <w:t>Thank you so much</w:t>
+      </w:r>
+      <w:r>
+        <w:rPr>
+          <w:sz w:val="22"/>
+          <w:szCs w:val="22"/>
+        </w:rPr>
         <w:t xml:space="preserve"> </w:t>
       </w:r>
       <w:r>
@@ -259,6 +243,27 @@
           <w:sz w:val="22"/>
           <w:szCs w:val="22"/>
         </w:rPr>
+        <w:t xml:space="preserve">for your generous donation </w:t>
+      </w:r>
+      <w:r>
+        <w:rPr>
+          <w:sz w:val="22"/>
+          <w:szCs w:val="22"/>
+        </w:rPr>
+        <w:t>of ${item}</w:t>
+      </w:r>
+      <w:r>
+        <w:rPr>
+          <w:sz w:val="22"/>
+          <w:szCs w:val="22"/>
+        </w:rPr>
+        <w:t xml:space="preserve"> </w:t>
+      </w:r>
+      <w:r>
+        <w:rPr>
+          <w:sz w:val="22"/>
+          <w:szCs w:val="22"/>
+        </w:rPr>
         <w:t xml:space="preserve">for </w:t>
       </w:r>
       <w:r>
@@ -280,7 +285,21 @@
           <w:sz w:val="22"/>
           <w:szCs w:val="22"/>
         </w:rPr>
-        <w:t>With your donation, we will continue our programs and activities that make a difference in children’s lives.  We ar</w:t>
+        <w:t>With your donation, we will continue our programs and activities that make a difference in children’s lives.</w:t>
+      </w:r>
+      <w:r>
+        <w:rPr>
+          <w:sz w:val="22"/>
+          <w:szCs w:val="22"/>
+        </w:rPr>
+        <w:t xml:space="preserve"> </w:t>
+      </w:r>
+      <w:r>
+        <w:rPr>
+          <w:sz w:val="22"/>
+          <w:szCs w:val="22"/>
+        </w:rPr>
+        <w:t>We ar</w:t>
       </w:r>
       <w:r>
         <w:rPr>

</xml_diff>

<commit_message>
Final design; personalized messages added to template
</commit_message>
<xml_diff>
--- a/templates/donor_letter.docx
+++ b/templates/donor_letter.docx
@@ -181,16 +181,7 @@
           <w:sz w:val="22"/>
           <w:szCs w:val="22"/>
         </w:rPr>
-        <w:t xml:space="preserve"> organization that creates and provides new and innovative programs to benefit children’s charities and enhances the lives of less fortunate children.</w:t>
-      </w:r>
-      <w:bookmarkStart w:id="0" w:name="_GoBack"/>
-      <w:bookmarkEnd w:id="0"/>
-      <w:r>
-        <w:rPr>
-          <w:sz w:val="22"/>
-          <w:szCs w:val="22"/>
-        </w:rPr>
-        <w:t xml:space="preserve"> We hel</w:t>
+        <w:t xml:space="preserve"> organization that creates and provides new and innovative programs to benefit children’s charities and enhances the lives of less fortunate children. We hel</w:t>
       </w:r>
       <w:r>
         <w:rPr>
@@ -324,21 +315,28 @@
           <w:szCs w:val="22"/>
         </w:rPr>
       </w:pPr>
-    </w:p>
-    <w:p>
-      <w:pPr>
-        <w:pStyle w:val="Default"/>
-        <w:rPr>
-          <w:sz w:val="22"/>
-          <w:szCs w:val="22"/>
-        </w:rPr>
-      </w:pPr>
-      <w:r>
-        <w:rPr>
-          <w:sz w:val="22"/>
-          <w:szCs w:val="22"/>
-        </w:rPr>
-        <w:t xml:space="preserve"> We hope that you will cont</w:t>
+      <w:r>
+        <w:rPr>
+          <w:sz w:val="22"/>
+          <w:szCs w:val="22"/>
+        </w:rPr>
+        <w:t>${message}</w:t>
+      </w:r>
+    </w:p>
+    <w:p>
+      <w:pPr>
+        <w:pStyle w:val="Default"/>
+        <w:rPr>
+          <w:sz w:val="22"/>
+          <w:szCs w:val="22"/>
+        </w:rPr>
+      </w:pPr>
+      <w:r>
+        <w:rPr>
+          <w:sz w:val="22"/>
+          <w:szCs w:val="22"/>
+        </w:rPr>
+        <w:t>We hope that you will cont</w:t>
       </w:r>
       <w:r>
         <w:rPr>
@@ -622,47 +620,7 @@
           <w:sz w:val="22"/>
           <w:szCs w:val="22"/>
         </w:rPr>
-        <w:t xml:space="preserve"> is a </w:t>
-      </w:r>
-      <w:proofErr w:type="gramStart"/>
-      <w:r>
-        <w:rPr>
-          <w:i/>
-          <w:iCs/>
-          <w:sz w:val="22"/>
-          <w:szCs w:val="22"/>
-        </w:rPr>
-        <w:t>501c[</w:t>
-      </w:r>
-      <w:proofErr w:type="gramEnd"/>
-      <w:r>
-        <w:rPr>
-          <w:i/>
-          <w:iCs/>
-          <w:sz w:val="22"/>
-          <w:szCs w:val="22"/>
-        </w:rPr>
-        <w:t xml:space="preserve">3] </w:t>
-      </w:r>
-      <w:proofErr w:type="spellStart"/>
-      <w:r>
-        <w:rPr>
-          <w:i/>
-          <w:iCs/>
-          <w:sz w:val="22"/>
-          <w:szCs w:val="22"/>
-        </w:rPr>
-        <w:t>non profit</w:t>
-      </w:r>
-      <w:proofErr w:type="spellEnd"/>
-      <w:r>
-        <w:rPr>
-          <w:i/>
-          <w:iCs/>
-          <w:sz w:val="22"/>
-          <w:szCs w:val="22"/>
-        </w:rPr>
-        <w:t xml:space="preserve"> organization. </w:t>
+        <w:t xml:space="preserve"> is a 501c[3] non profit organization. </w:t>
       </w:r>
     </w:p>
     <w:p>
@@ -763,7 +721,6 @@
         </w:rPr>
         <w:t xml:space="preserve">. </w:t>
       </w:r>
-      <w:proofErr w:type="gramStart"/>
       <w:r>
         <w:rPr>
           <w:i/>
@@ -771,8 +728,10 @@
           <w:sz w:val="22"/>
           <w:szCs w:val="22"/>
         </w:rPr>
-        <w:t>$_____</w:t>
-      </w:r>
+        <w:t>$${value}</w:t>
+      </w:r>
+      <w:bookmarkStart w:id="0" w:name="_GoBack"/>
+      <w:bookmarkEnd w:id="0"/>
       <w:r>
         <w:rPr>
           <w:i/>
@@ -780,17 +739,7 @@
           <w:sz w:val="22"/>
           <w:szCs w:val="22"/>
         </w:rPr>
-        <w:t xml:space="preserve"> Value.</w:t>
-      </w:r>
-      <w:proofErr w:type="gramEnd"/>
-      <w:r>
-        <w:rPr>
-          <w:i/>
-          <w:iCs/>
-          <w:sz w:val="22"/>
-          <w:szCs w:val="22"/>
-        </w:rPr>
-        <w:t xml:space="preserve"> Please keep this letter for tax purposes. There is no need to return it after assigning value.   </w:t>
+        <w:t xml:space="preserve"> Value. Please keep this letter for tax purposes. There is no need to return it after assigning value.   </w:t>
       </w:r>
     </w:p>
     <w:p>

</xml_diff>